<commit_message>
Updated Report with problem definition and monte carlo
</commit_message>
<xml_diff>
--- a/docs/Report.docx
+++ b/docs/Report.docx
@@ -267,206 +267,8 @@
           <w:sz w:val="24"/>
           <w:szCs w:val="24"/>
         </w:rPr>
-        <w:t>path cost. FigXXX depicts the factors that are to be defined to formulate the problem.</w:t>
-      </w:r>
-    </w:p>
-    <w:tbl>
-      <w:tblPr>
-        <w:tblStyle w:val="TableGrid"/>
-        <w:tblW w:w="0" w:type="auto"/>
-        <w:tblLook w:val="04A0" w:firstRow="1" w:lastRow="0" w:firstColumn="1" w:lastColumn="0" w:noHBand="0" w:noVBand="1"/>
-      </w:tblPr>
-      <w:tblGrid>
-        <w:gridCol w:w="4508"/>
-      </w:tblGrid>
-      <w:tr>
-        <w:tc>
-          <w:tcPr>
-            <w:tcW w:w="4508" w:type="dxa"/>
-          </w:tcPr>
-          <w:p>
-            <w:pPr>
-              <w:rPr>
-                <w:sz w:val="24"/>
-                <w:szCs w:val="24"/>
-              </w:rPr>
-            </w:pPr>
-            <w:r>
-              <w:rPr>
-                <w:sz w:val="24"/>
-                <w:szCs w:val="24"/>
-              </w:rPr>
-              <w:t>Factors – as a diagram</w:t>
-            </w:r>
-            <w:bookmarkStart w:id="0" w:name="_GoBack"/>
-            <w:bookmarkEnd w:id="0"/>
-          </w:p>
-        </w:tc>
-      </w:tr>
-      <w:tr>
-        <w:tc>
-          <w:tcPr>
-            <w:tcW w:w="4508" w:type="dxa"/>
-          </w:tcPr>
-          <w:p>
-            <w:pPr>
-              <w:rPr>
-                <w:sz w:val="24"/>
-                <w:szCs w:val="24"/>
-              </w:rPr>
-            </w:pPr>
-            <w:r>
-              <w:rPr>
-                <w:sz w:val="24"/>
-                <w:szCs w:val="24"/>
-              </w:rPr>
-              <w:t>Initial State</w:t>
-            </w:r>
-          </w:p>
-        </w:tc>
-      </w:tr>
-      <w:tr>
-        <w:tc>
-          <w:tcPr>
-            <w:tcW w:w="4508" w:type="dxa"/>
-          </w:tcPr>
-          <w:p>
-            <w:pPr>
-              <w:rPr>
-                <w:sz w:val="24"/>
-                <w:szCs w:val="24"/>
-              </w:rPr>
-            </w:pPr>
-            <w:r>
-              <w:rPr>
-                <w:sz w:val="24"/>
-                <w:szCs w:val="24"/>
-              </w:rPr>
-              <w:t>States</w:t>
-            </w:r>
-          </w:p>
-        </w:tc>
-      </w:tr>
-      <w:tr>
-        <w:tc>
-          <w:tcPr>
-            <w:tcW w:w="4508" w:type="dxa"/>
-          </w:tcPr>
-          <w:p>
-            <w:pPr>
-              <w:rPr>
-                <w:sz w:val="24"/>
-                <w:szCs w:val="24"/>
-              </w:rPr>
-            </w:pPr>
-            <w:r>
-              <w:rPr>
-                <w:sz w:val="24"/>
-                <w:szCs w:val="24"/>
-              </w:rPr>
-              <w:t>Actions</w:t>
-            </w:r>
-          </w:p>
-        </w:tc>
-      </w:tr>
-      <w:tr>
-        <w:tc>
-          <w:tcPr>
-            <w:tcW w:w="4508" w:type="dxa"/>
-          </w:tcPr>
-          <w:p>
-            <w:pPr>
-              <w:rPr>
-                <w:sz w:val="24"/>
-                <w:szCs w:val="24"/>
-              </w:rPr>
-            </w:pPr>
-            <w:r>
-              <w:rPr>
-                <w:sz w:val="24"/>
-                <w:szCs w:val="24"/>
-              </w:rPr>
-              <w:t>Transition Model</w:t>
-            </w:r>
-          </w:p>
-        </w:tc>
-      </w:tr>
-      <w:tr>
-        <w:tc>
-          <w:tcPr>
-            <w:tcW w:w="4508" w:type="dxa"/>
-          </w:tcPr>
-          <w:p>
-            <w:pPr>
-              <w:rPr>
-                <w:sz w:val="24"/>
-                <w:szCs w:val="24"/>
-              </w:rPr>
-            </w:pPr>
-            <w:r>
-              <w:rPr>
-                <w:sz w:val="24"/>
-                <w:szCs w:val="24"/>
-              </w:rPr>
-              <w:t>Goal Test</w:t>
-            </w:r>
-          </w:p>
-        </w:tc>
-      </w:tr>
-      <w:tr>
-        <w:tc>
-          <w:tcPr>
-            <w:tcW w:w="4508" w:type="dxa"/>
-          </w:tcPr>
-          <w:p>
-            <w:pPr>
-              <w:rPr>
-                <w:sz w:val="24"/>
-                <w:szCs w:val="24"/>
-              </w:rPr>
-            </w:pPr>
-            <w:r>
-              <w:rPr>
-                <w:sz w:val="24"/>
-                <w:szCs w:val="24"/>
-              </w:rPr>
-              <w:t>Path Cost</w:t>
-            </w:r>
-          </w:p>
-        </w:tc>
-      </w:tr>
-    </w:tbl>
-    <w:p>
-      <w:pPr>
-        <w:rPr>
-          <w:sz w:val="24"/>
-          <w:szCs w:val="24"/>
-        </w:rPr>
-      </w:pPr>
-    </w:p>
-    <w:p>
-      <w:pPr>
-        <w:rPr>
-          <w:sz w:val="24"/>
-          <w:szCs w:val="24"/>
-        </w:rPr>
-      </w:pPr>
-    </w:p>
-    <w:p>
-      <w:pPr>
-        <w:rPr>
-          <w:sz w:val="24"/>
-          <w:szCs w:val="24"/>
-        </w:rPr>
-      </w:pPr>
-    </w:p>
-    <w:p>
-      <w:pPr>
-        <w:rPr>
-          <w:sz w:val="24"/>
-          <w:szCs w:val="24"/>
-        </w:rPr>
-      </w:pPr>
+        <w:t xml:space="preserve">path cost. </w:t>
+      </w:r>
       <w:r>
         <w:rPr>
           <w:sz w:val="24"/>
@@ -516,7 +318,6 @@
                 <w:sz w:val="24"/>
                 <w:szCs w:val="24"/>
               </w:rPr>
-              <w:lastRenderedPageBreak/>
               <w:t>Properties</w:t>
             </w:r>
             <w:r>
@@ -755,6 +556,7 @@
                 <w:sz w:val="24"/>
                 <w:szCs w:val="24"/>
               </w:rPr>
+              <w:lastRenderedPageBreak/>
               <w:t>Episodic vs Non-Episodic</w:t>
             </w:r>
           </w:p>
@@ -947,21 +749,7 @@
           <w:sz w:val="24"/>
           <w:szCs w:val="24"/>
         </w:rPr>
-        <w:t xml:space="preserve">4 – Expectimax algorithm with </w:t>
-      </w:r>
-      <w:r>
-        <w:rPr>
-          <w:sz w:val="24"/>
-          <w:szCs w:val="24"/>
-        </w:rPr>
-        <w:t>alpha-beta pruning and depth-limited search</w:t>
-      </w:r>
-      <w:r>
-        <w:rPr>
-          <w:sz w:val="24"/>
-          <w:szCs w:val="24"/>
-        </w:rPr>
-        <w:t xml:space="preserve"> and </w:t>
+        <w:t xml:space="preserve">4 – Expectimax algorithm with alpha-beta pruning and depth-limited search and </w:t>
       </w:r>
       <w:r>
         <w:rPr>
@@ -1010,17 +798,88 @@
     </w:p>
     <w:p>
       <w:pPr>
-        <w:rPr>
-          <w:sz w:val="24"/>
-          <w:szCs w:val="24"/>
-        </w:rPr>
-      </w:pPr>
-      <w:r>
-        <w:rPr>
-          <w:sz w:val="24"/>
-          <w:szCs w:val="24"/>
-        </w:rPr>
-        <w:t>The rest of the paper is organized as follows. In Section 2, we mention the Related Work on approaches used to solve the problem, Section 3 comprises of the Problem Definition and Algorithms implemented, Section 4 describes the Experimental Results obtained due to the utilised methodology and lastly, Section 5 includes the Conclusions and final discussions of the main results</w:t>
+        <w:ind w:firstLine="720"/>
+        <w:rPr>
+          <w:sz w:val="24"/>
+          <w:szCs w:val="24"/>
+        </w:rPr>
+      </w:pPr>
+      <w:r>
+        <w:rPr>
+          <w:sz w:val="24"/>
+          <w:szCs w:val="24"/>
+        </w:rPr>
+        <w:t>The rest of the paper is organized as follows</w:t>
+      </w:r>
+      <w:r>
+        <w:rPr>
+          <w:sz w:val="24"/>
+          <w:szCs w:val="24"/>
+        </w:rPr>
+        <w:t xml:space="preserve">: </w:t>
+      </w:r>
+      <w:r>
+        <w:rPr>
+          <w:sz w:val="24"/>
+          <w:szCs w:val="24"/>
+        </w:rPr>
+        <w:t>Section 2</w:t>
+      </w:r>
+      <w:r>
+        <w:rPr>
+          <w:sz w:val="24"/>
+          <w:szCs w:val="24"/>
+        </w:rPr>
+        <w:t xml:space="preserve"> </w:t>
+      </w:r>
+      <w:r>
+        <w:rPr>
+          <w:sz w:val="24"/>
+          <w:szCs w:val="24"/>
+        </w:rPr>
+        <w:t>mention</w:t>
+      </w:r>
+      <w:r>
+        <w:rPr>
+          <w:sz w:val="24"/>
+          <w:szCs w:val="24"/>
+        </w:rPr>
+        <w:t>s</w:t>
+      </w:r>
+      <w:r>
+        <w:rPr>
+          <w:sz w:val="24"/>
+          <w:szCs w:val="24"/>
+        </w:rPr>
+        <w:t xml:space="preserve"> the Related Work on approaches used to solve the problem, Section 3 comprises of the Problem Definition and Algorithms implemented, Section 4 describes the Experimental Results obtained </w:t>
+      </w:r>
+      <w:r>
+        <w:rPr>
+          <w:sz w:val="24"/>
+          <w:szCs w:val="24"/>
+        </w:rPr>
+        <w:t>by</w:t>
+      </w:r>
+      <w:r>
+        <w:rPr>
+          <w:sz w:val="24"/>
+          <w:szCs w:val="24"/>
+        </w:rPr>
+        <w:t xml:space="preserve"> the utilised methodology and lastly</w:t>
+      </w:r>
+      <w:r>
+        <w:rPr>
+          <w:sz w:val="24"/>
+          <w:szCs w:val="24"/>
+        </w:rPr>
+        <w:t xml:space="preserve">, </w:t>
+      </w:r>
+      <w:r>
+        <w:rPr>
+          <w:sz w:val="24"/>
+          <w:szCs w:val="24"/>
+        </w:rPr>
+        <w:t>Section 5 includes the Conclusions and final discussions of the main results</w:t>
       </w:r>
       <w:r>
         <w:rPr>
@@ -1032,82 +891,1613 @@
     </w:p>
     <w:p>
       <w:pPr>
-        <w:rPr>
-          <w:sz w:val="24"/>
-          <w:szCs w:val="24"/>
-        </w:rPr>
-      </w:pPr>
-    </w:p>
-    <w:p>
-      <w:pPr>
-        <w:rPr>
-          <w:sz w:val="24"/>
-          <w:szCs w:val="24"/>
-        </w:rPr>
-      </w:pPr>
-    </w:p>
-    <w:p>
-      <w:pPr>
-        <w:rPr>
-          <w:sz w:val="24"/>
-          <w:szCs w:val="24"/>
-        </w:rPr>
-      </w:pPr>
-    </w:p>
-    <w:p>
-      <w:pPr>
-        <w:rPr>
-          <w:sz w:val="24"/>
-          <w:szCs w:val="24"/>
-        </w:rPr>
-      </w:pPr>
-      <w:r>
+        <w:pStyle w:val="heading1"/>
+        <w:rPr>
+          <w:b w:val="0"/>
+          <w:sz w:val="20"/>
+          <w:lang w:val="en-GB"/>
+        </w:rPr>
+      </w:pPr>
+      <w:r>
+        <w:rPr>
+          <w:b w:val="0"/>
+          <w:sz w:val="20"/>
+          <w:lang w:val="en-GB"/>
+        </w:rPr>
+        <w:t>In this section you will discuss possible approaches to solve the problem you are addressing, justifying your choice of the 3 you have selected to evaluate. Also, briefly introduce the approaches you are evaluating with a specific emphasis on differences and similarities to the proposed approach(es).</w:t>
+      </w:r>
+    </w:p>
+    <w:p>
+      <w:pPr>
         <w:rPr>
           <w:b/>
           <w:bCs/>
-          <w:sz w:val="24"/>
-          <w:szCs w:val="24"/>
-        </w:rPr>
-        <w:t>NEED TO INCLUDE</w:t>
-      </w:r>
-      <w:r>
-        <w:rPr>
-          <w:sz w:val="24"/>
-          <w:szCs w:val="24"/>
-        </w:rPr>
-        <w:t xml:space="preserve"> a figure of how connect-four game looks like, may be a flowchart</w:t>
-      </w:r>
-      <w:r>
-        <w:rPr>
-          <w:sz w:val="24"/>
-          <w:szCs w:val="24"/>
-        </w:rPr>
-        <w:t xml:space="preserve"> of overall flow of the game</w:t>
-      </w:r>
-      <w:r>
-        <w:rPr>
-          <w:sz w:val="24"/>
-          <w:szCs w:val="24"/>
-        </w:rPr>
-        <w:t>.</w:t>
-      </w:r>
-    </w:p>
-    <w:p>
-      <w:pPr>
+          <w:sz w:val="28"/>
+          <w:szCs w:val="28"/>
+        </w:rPr>
+      </w:pPr>
+      <w:r>
         <w:rPr>
           <w:b/>
           <w:bCs/>
-          <w:sz w:val="24"/>
-          <w:szCs w:val="24"/>
-        </w:rPr>
-      </w:pPr>
-      <w:r>
+          <w:sz w:val="28"/>
+          <w:szCs w:val="28"/>
+        </w:rPr>
+        <w:t>RELATED WORK</w:t>
+      </w:r>
+    </w:p>
+    <w:p>
+      <w:pPr>
+        <w:rPr>
+          <w:sz w:val="24"/>
+          <w:szCs w:val="24"/>
+        </w:rPr>
+      </w:pPr>
+      <w:r>
+        <w:rPr>
+          <w:sz w:val="24"/>
+          <w:szCs w:val="24"/>
+        </w:rPr>
+        <w:tab/>
+        <w:t xml:space="preserve">Game playing is an important area of artificial intelligence. Once the rules, permissible moves and conditions to succeed or lose the game are acknowledged search procedures can be implemented to see good moves to be generated and </w:t>
+      </w:r>
+      <w:r>
+        <w:rPr>
+          <w:sz w:val="24"/>
+          <w:szCs w:val="24"/>
+        </w:rPr>
+        <w:t>explored first.</w:t>
+      </w:r>
+      <w:r>
+        <w:rPr>
+          <w:sz w:val="24"/>
+          <w:szCs w:val="24"/>
+        </w:rPr>
+        <w:t xml:space="preserve"> </w:t>
+      </w:r>
+    </w:p>
+    <w:p>
+      <w:pPr>
+        <w:pStyle w:val="p1a"/>
+        <w:rPr>
+          <w:lang w:val="en-GB"/>
+        </w:rPr>
+      </w:pPr>
+      <w:r>
+        <w:rPr>
+          <w:lang w:val="en-GB"/>
+        </w:rPr>
+        <w:t>This section formalises the problem you are addressing and the models used to solve it. This section should provide a technical discussion of the chosen/implemented algorithms. A pseudocode description of the algorithm(s) can also be beneficial to a clear explanation. It is also possible to provide one example that clarifies the way an algorithm works. It is important to highlight in this section the possible parameters involved in the model and their impact, as well as all the implementation choices that can impact the algorithm.</w:t>
+      </w:r>
+    </w:p>
+    <w:p>
+      <w:pPr>
         <w:rPr>
           <w:b/>
           <w:bCs/>
-          <w:sz w:val="24"/>
-          <w:szCs w:val="24"/>
-        </w:rPr>
+          <w:sz w:val="28"/>
+          <w:szCs w:val="28"/>
+        </w:rPr>
+      </w:pPr>
+      <w:r>
+        <w:rPr>
+          <w:b/>
+          <w:bCs/>
+          <w:sz w:val="28"/>
+          <w:szCs w:val="28"/>
+        </w:rPr>
+        <w:lastRenderedPageBreak/>
+        <w:t>PROBLEM DEFINITION AND ALGORITHM</w:t>
+      </w:r>
+    </w:p>
+    <w:p>
+      <w:pPr>
+        <w:rPr>
+          <w:sz w:val="24"/>
+          <w:szCs w:val="24"/>
+        </w:rPr>
+      </w:pPr>
+      <w:r>
+        <w:rPr>
+          <w:sz w:val="24"/>
+          <w:szCs w:val="24"/>
+        </w:rPr>
+        <w:tab/>
+        <w:t xml:space="preserve">Connect-Four being a two-player mathematical </w:t>
+      </w:r>
+      <w:r>
+        <w:rPr>
+          <w:sz w:val="24"/>
+          <w:szCs w:val="24"/>
+        </w:rPr>
+        <w:t xml:space="preserve">6x7 </w:t>
+      </w:r>
+      <w:r>
+        <w:rPr>
+          <w:sz w:val="24"/>
+          <w:szCs w:val="24"/>
+        </w:rPr>
+        <w:t>board game, it can be solved strategically using a mathematical solution. FigXXX depicts the factors that are to be defined to formulate the problem.</w:t>
+      </w:r>
+    </w:p>
+    <w:tbl>
+      <w:tblPr>
+        <w:tblStyle w:val="TableGrid"/>
+        <w:tblW w:w="0" w:type="auto"/>
+        <w:tblLook w:val="04A0" w:firstRow="1" w:lastRow="0" w:firstColumn="1" w:lastColumn="0" w:noHBand="0" w:noVBand="1"/>
+      </w:tblPr>
+      <w:tblGrid>
+        <w:gridCol w:w="4508"/>
+      </w:tblGrid>
+      <w:tr>
+        <w:tc>
+          <w:tcPr>
+            <w:tcW w:w="4508" w:type="dxa"/>
+          </w:tcPr>
+          <w:p>
+            <w:pPr>
+              <w:rPr>
+                <w:sz w:val="24"/>
+                <w:szCs w:val="24"/>
+              </w:rPr>
+            </w:pPr>
+            <w:r>
+              <w:rPr>
+                <w:sz w:val="24"/>
+                <w:szCs w:val="24"/>
+              </w:rPr>
+              <w:t>Factors – as a diagram</w:t>
+            </w:r>
+          </w:p>
+        </w:tc>
+      </w:tr>
+      <w:tr>
+        <w:tc>
+          <w:tcPr>
+            <w:tcW w:w="4508" w:type="dxa"/>
+          </w:tcPr>
+          <w:p>
+            <w:pPr>
+              <w:rPr>
+                <w:sz w:val="24"/>
+                <w:szCs w:val="24"/>
+              </w:rPr>
+            </w:pPr>
+            <w:r>
+              <w:rPr>
+                <w:sz w:val="24"/>
+                <w:szCs w:val="24"/>
+              </w:rPr>
+              <w:t>Initial State</w:t>
+            </w:r>
+          </w:p>
+        </w:tc>
+      </w:tr>
+      <w:tr>
+        <w:tc>
+          <w:tcPr>
+            <w:tcW w:w="4508" w:type="dxa"/>
+          </w:tcPr>
+          <w:p>
+            <w:pPr>
+              <w:rPr>
+                <w:sz w:val="24"/>
+                <w:szCs w:val="24"/>
+              </w:rPr>
+            </w:pPr>
+            <w:r>
+              <w:rPr>
+                <w:sz w:val="24"/>
+                <w:szCs w:val="24"/>
+              </w:rPr>
+              <w:t>States</w:t>
+            </w:r>
+          </w:p>
+        </w:tc>
+      </w:tr>
+      <w:tr>
+        <w:tc>
+          <w:tcPr>
+            <w:tcW w:w="4508" w:type="dxa"/>
+          </w:tcPr>
+          <w:p>
+            <w:pPr>
+              <w:rPr>
+                <w:sz w:val="24"/>
+                <w:szCs w:val="24"/>
+              </w:rPr>
+            </w:pPr>
+            <w:r>
+              <w:rPr>
+                <w:sz w:val="24"/>
+                <w:szCs w:val="24"/>
+              </w:rPr>
+              <w:t>Actions</w:t>
+            </w:r>
+          </w:p>
+        </w:tc>
+      </w:tr>
+      <w:tr>
+        <w:tc>
+          <w:tcPr>
+            <w:tcW w:w="4508" w:type="dxa"/>
+          </w:tcPr>
+          <w:p>
+            <w:pPr>
+              <w:rPr>
+                <w:sz w:val="24"/>
+                <w:szCs w:val="24"/>
+              </w:rPr>
+            </w:pPr>
+            <w:r>
+              <w:rPr>
+                <w:sz w:val="24"/>
+                <w:szCs w:val="24"/>
+              </w:rPr>
+              <w:t>Transition Model</w:t>
+            </w:r>
+          </w:p>
+        </w:tc>
+      </w:tr>
+      <w:tr>
+        <w:tc>
+          <w:tcPr>
+            <w:tcW w:w="4508" w:type="dxa"/>
+          </w:tcPr>
+          <w:p>
+            <w:pPr>
+              <w:rPr>
+                <w:sz w:val="24"/>
+                <w:szCs w:val="24"/>
+              </w:rPr>
+            </w:pPr>
+            <w:r>
+              <w:rPr>
+                <w:sz w:val="24"/>
+                <w:szCs w:val="24"/>
+              </w:rPr>
+              <w:t>Goal Test</w:t>
+            </w:r>
+          </w:p>
+        </w:tc>
+      </w:tr>
+      <w:tr>
+        <w:tc>
+          <w:tcPr>
+            <w:tcW w:w="4508" w:type="dxa"/>
+          </w:tcPr>
+          <w:p>
+            <w:pPr>
+              <w:rPr>
+                <w:sz w:val="24"/>
+                <w:szCs w:val="24"/>
+              </w:rPr>
+            </w:pPr>
+            <w:r>
+              <w:rPr>
+                <w:sz w:val="24"/>
+                <w:szCs w:val="24"/>
+              </w:rPr>
+              <w:t>Path Cost</w:t>
+            </w:r>
+          </w:p>
+        </w:tc>
+      </w:tr>
+    </w:tbl>
+    <w:p>
+      <w:pPr>
+        <w:rPr>
+          <w:sz w:val="24"/>
+          <w:szCs w:val="24"/>
+        </w:rPr>
+      </w:pPr>
+    </w:p>
+    <w:p>
+      <w:pPr>
+        <w:rPr>
+          <w:sz w:val="24"/>
+          <w:szCs w:val="24"/>
+        </w:rPr>
+      </w:pPr>
+      <w:r>
+        <w:rPr>
+          <w:sz w:val="24"/>
+          <w:szCs w:val="24"/>
+        </w:rPr>
+        <w:t>From a plethora of artificial intelligence algorithms available, a mixture of brute-force techniques and knowledge-based approaches can be utilised to solve the game.</w:t>
+      </w:r>
+      <w:r>
+        <w:rPr>
+          <w:sz w:val="24"/>
+          <w:szCs w:val="24"/>
+        </w:rPr>
+        <w:t xml:space="preserve"> </w:t>
+      </w:r>
+      <w:r>
+        <w:rPr>
+          <w:sz w:val="24"/>
+          <w:szCs w:val="24"/>
+        </w:rPr>
+        <w:t>There are a few conclusions resolved from solving the game for instance, the first player has a higher probability of winning if the game is started by placing the disc in the middle column. However, this highly depends on the agent</w:t>
+      </w:r>
+      <w:r>
+        <w:rPr>
+          <w:sz w:val="24"/>
+          <w:szCs w:val="24"/>
+        </w:rPr>
+        <w:t>’</w:t>
+      </w:r>
+      <w:r>
+        <w:rPr>
+          <w:sz w:val="24"/>
+          <w:szCs w:val="24"/>
+        </w:rPr>
+        <w:t xml:space="preserve">s capacity to look ahead based on the algorithm imposed </w:t>
+      </w:r>
+      <w:r>
+        <w:rPr>
+          <w:sz w:val="24"/>
+          <w:szCs w:val="24"/>
+        </w:rPr>
+        <w:t>on it.</w:t>
+      </w:r>
+      <w:r>
+        <w:rPr>
+          <w:sz w:val="24"/>
+          <w:szCs w:val="24"/>
+        </w:rPr>
+        <w:t xml:space="preserve"> </w:t>
+      </w:r>
+      <w:r>
+        <w:rPr>
+          <w:sz w:val="24"/>
+          <w:szCs w:val="24"/>
+        </w:rPr>
+        <w:t>The layout of the Connect-Four game and design flow of the game is shown in figVVV and figBBB respectively.</w:t>
+      </w:r>
+    </w:p>
+    <w:p>
+      <w:pPr>
+        <w:rPr>
+          <w:b/>
+          <w:bCs/>
+          <w:sz w:val="28"/>
+          <w:szCs w:val="28"/>
+        </w:rPr>
+      </w:pPr>
+      <w:r>
+        <w:rPr>
+          <w:b/>
+          <w:bCs/>
+          <w:sz w:val="28"/>
+          <w:szCs w:val="28"/>
+        </w:rPr>
+        <w:t xml:space="preserve">(figures of how the empty connect 4 board game looks like and overall flow of the game </w:t>
+      </w:r>
+      <w:r>
+        <w:rPr>
+          <w:b/>
+          <w:bCs/>
+          <w:sz w:val="28"/>
+          <w:szCs w:val="28"/>
+        </w:rPr>
+        <w:t>as a flow chart</w:t>
+      </w:r>
+      <w:r>
+        <w:rPr>
+          <w:b/>
+          <w:bCs/>
+          <w:sz w:val="28"/>
+          <w:szCs w:val="28"/>
+        </w:rPr>
+        <w:t>– UI, selecting the players)</w:t>
+      </w:r>
+    </w:p>
+    <w:p>
+      <w:pPr>
+        <w:rPr>
+          <w:sz w:val="24"/>
+          <w:szCs w:val="24"/>
+        </w:rPr>
+      </w:pPr>
+      <w:r>
+        <w:rPr>
+          <w:sz w:val="24"/>
+          <w:szCs w:val="24"/>
+        </w:rPr>
+        <w:t>A</w:t>
+      </w:r>
+      <w:r>
+        <w:rPr>
+          <w:sz w:val="24"/>
+          <w:szCs w:val="24"/>
+        </w:rPr>
+        <w:t>part from a random and forward checking agent</w:t>
+      </w:r>
+      <w:r>
+        <w:rPr>
+          <w:sz w:val="24"/>
+          <w:szCs w:val="24"/>
+        </w:rPr>
+        <w:t xml:space="preserve"> for naïve playing</w:t>
+      </w:r>
+      <w:r>
+        <w:rPr>
+          <w:sz w:val="24"/>
+          <w:szCs w:val="24"/>
+        </w:rPr>
+        <w:t xml:space="preserve">, we demonstrate </w:t>
+      </w:r>
+      <w:r>
+        <w:rPr>
+          <w:sz w:val="24"/>
+          <w:szCs w:val="24"/>
+        </w:rPr>
+        <w:t xml:space="preserve">and evaluate </w:t>
+      </w:r>
+      <w:bookmarkStart w:id="0" w:name="_GoBack"/>
+      <w:bookmarkEnd w:id="0"/>
+      <w:r>
+        <w:rPr>
+          <w:sz w:val="24"/>
+          <w:szCs w:val="24"/>
+        </w:rPr>
+        <w:t xml:space="preserve">the performance of three other agents respectively equipped with </w:t>
+      </w:r>
+      <w:r>
+        <w:rPr>
+          <w:sz w:val="24"/>
+          <w:szCs w:val="24"/>
+        </w:rPr>
+        <w:t xml:space="preserve">three state-of-the-art artificial algorithms </w:t>
+      </w:r>
+      <w:r>
+        <w:rPr>
+          <w:sz w:val="24"/>
+          <w:szCs w:val="24"/>
+        </w:rPr>
+        <w:t>Minimax, Expectimax and Monte Carlo Tree Search algorithm by formulating different combinations of games to be played against each other.</w:t>
+      </w:r>
+    </w:p>
+    <w:p>
+      <w:pPr>
+        <w:rPr>
+          <w:sz w:val="24"/>
+          <w:szCs w:val="24"/>
+        </w:rPr>
+      </w:pPr>
+    </w:p>
+    <w:p>
+      <w:pPr>
+        <w:rPr>
+          <w:sz w:val="28"/>
+          <w:szCs w:val="28"/>
+        </w:rPr>
+      </w:pPr>
+      <w:r>
+        <w:rPr>
+          <w:b/>
+          <w:bCs/>
+          <w:sz w:val="28"/>
+          <w:szCs w:val="28"/>
+        </w:rPr>
+        <w:t>3.3 Monte Carlo Tree Search Algorithm</w:t>
+      </w:r>
+    </w:p>
+    <w:p>
+      <w:pPr>
+        <w:rPr>
+          <w:sz w:val="24"/>
+          <w:szCs w:val="24"/>
+        </w:rPr>
+      </w:pPr>
+      <w:r>
+        <w:rPr>
+          <w:sz w:val="24"/>
+          <w:szCs w:val="24"/>
+        </w:rPr>
+        <w:tab/>
+        <w:t xml:space="preserve">Monte Carlo Tree Search (MCTS) is a </w:t>
+      </w:r>
+      <w:r>
+        <w:rPr>
+          <w:sz w:val="24"/>
+          <w:szCs w:val="24"/>
+        </w:rPr>
+        <w:t>deeply</w:t>
+      </w:r>
+      <w:r>
+        <w:rPr>
+          <w:sz w:val="24"/>
+          <w:szCs w:val="24"/>
+        </w:rPr>
+        <w:t xml:space="preserve"> utilized heuristic search algorithm known for incorporating an element of randomness into the search.</w:t>
+      </w:r>
+      <w:r>
+        <w:rPr>
+          <w:sz w:val="24"/>
+          <w:szCs w:val="24"/>
+        </w:rPr>
+        <w:t xml:space="preserve"> </w:t>
+      </w:r>
+      <w:r>
+        <w:rPr>
+          <w:sz w:val="24"/>
+          <w:szCs w:val="24"/>
+        </w:rPr>
+        <w:t xml:space="preserve">It was </w:t>
+      </w:r>
+      <w:r>
+        <w:rPr>
+          <w:sz w:val="24"/>
+          <w:szCs w:val="24"/>
+        </w:rPr>
+        <w:t>highly</w:t>
+      </w:r>
+      <w:r>
+        <w:rPr>
+          <w:sz w:val="24"/>
+          <w:szCs w:val="24"/>
+        </w:rPr>
+        <w:t xml:space="preserve"> recommended as a search and planning structure for identifying optimal results </w:t>
+      </w:r>
+      <w:r>
+        <w:rPr>
+          <w:sz w:val="24"/>
+          <w:szCs w:val="24"/>
+        </w:rPr>
+        <w:t>in a given situation</w:t>
+      </w:r>
+      <w:r>
+        <w:rPr>
+          <w:sz w:val="24"/>
+          <w:szCs w:val="24"/>
+        </w:rPr>
+        <w:t>.</w:t>
+      </w:r>
+      <w:r>
+        <w:rPr>
+          <w:sz w:val="24"/>
+          <w:szCs w:val="24"/>
+        </w:rPr>
+        <w:t xml:space="preserve"> Upper Confidence Bounds for Trees (UCT), a manifestation of MCTS was considered revolutionary for game-playing agents in artificial intelligence (4).</w:t>
+      </w:r>
+      <w:r>
+        <w:rPr>
+          <w:sz w:val="24"/>
+          <w:szCs w:val="24"/>
+        </w:rPr>
+        <w:t xml:space="preserve"> The expression </w:t>
+      </w:r>
+      <w:r>
+        <w:rPr>
+          <w:sz w:val="24"/>
+          <w:szCs w:val="24"/>
+        </w:rPr>
+        <w:t xml:space="preserve">and pseudocode </w:t>
+      </w:r>
+      <w:r>
+        <w:rPr>
+          <w:sz w:val="24"/>
+          <w:szCs w:val="24"/>
+        </w:rPr>
+        <w:t>for UCT is</w:t>
+      </w:r>
+      <w:r>
+        <w:rPr>
+          <w:sz w:val="24"/>
+          <w:szCs w:val="24"/>
+        </w:rPr>
+        <w:t xml:space="preserve"> depicted respectively (fig ggg)</w:t>
+      </w:r>
+      <w:r>
+        <w:rPr>
+          <w:sz w:val="24"/>
+          <w:szCs w:val="24"/>
+        </w:rPr>
+        <w:t xml:space="preserve"> from which the highest value calculated is utilised </w:t>
+      </w:r>
+      <w:r>
+        <w:rPr>
+          <w:sz w:val="24"/>
+          <w:szCs w:val="24"/>
+        </w:rPr>
+        <w:t>in</w:t>
+      </w:r>
+      <w:r>
+        <w:rPr>
+          <w:sz w:val="24"/>
+          <w:szCs w:val="24"/>
+        </w:rPr>
+        <w:t xml:space="preserve"> decision making models.</w:t>
+      </w:r>
+    </w:p>
+    <w:p>
+      <w:pPr>
+        <w:spacing w:after="0" w:line="240" w:lineRule="auto"/>
+        <w:ind w:left="357"/>
+        <w:jc w:val="center"/>
+        <w:rPr>
+          <w:rFonts w:ascii="Times New Roman" w:eastAsiaTheme="minorEastAsia" w:hAnsi="Times New Roman" w:cs="Times New Roman"/>
+          <w:lang w:val="en-US"/>
+        </w:rPr>
+      </w:pPr>
+      <m:oMathPara>
+        <m:oMath>
+          <m:f>
+            <m:fPr>
+              <m:ctrlPr>
+                <w:rPr>
+                  <w:rFonts w:ascii="Cambria Math" w:hAnsi="Cambria Math" w:cs="Times New Roman"/>
+                  <w:i/>
+                  <w:lang w:val="en-US"/>
+                </w:rPr>
+              </m:ctrlPr>
+            </m:fPr>
+            <m:num>
+              <m:sSub>
+                <m:sSubPr>
+                  <m:ctrlPr>
+                    <w:rPr>
+                      <w:rFonts w:ascii="Cambria Math" w:hAnsi="Cambria Math" w:cs="Times New Roman"/>
+                      <w:i/>
+                      <w:lang w:val="en-US"/>
+                    </w:rPr>
+                  </m:ctrlPr>
+                </m:sSubPr>
+                <m:e>
+                  <m:r>
+                    <w:rPr>
+                      <w:rFonts w:ascii="Cambria Math" w:hAnsi="Cambria Math" w:cs="Times New Roman"/>
+                      <w:lang w:val="en-US"/>
+                    </w:rPr>
+                    <m:t>w</m:t>
+                  </m:r>
+                </m:e>
+                <m:sub>
+                  <m:r>
+                    <w:rPr>
+                      <w:rFonts w:ascii="Cambria Math" w:hAnsi="Cambria Math" w:cs="Times New Roman"/>
+                      <w:lang w:val="en-US"/>
+                    </w:rPr>
+                    <m:t>i</m:t>
+                  </m:r>
+                </m:sub>
+              </m:sSub>
+            </m:num>
+            <m:den>
+              <m:sSub>
+                <m:sSubPr>
+                  <m:ctrlPr>
+                    <w:rPr>
+                      <w:rFonts w:ascii="Cambria Math" w:hAnsi="Cambria Math" w:cs="Times New Roman"/>
+                      <w:i/>
+                      <w:lang w:val="en-US"/>
+                    </w:rPr>
+                  </m:ctrlPr>
+                </m:sSubPr>
+                <m:e>
+                  <m:r>
+                    <w:rPr>
+                      <w:rFonts w:ascii="Cambria Math" w:hAnsi="Cambria Math" w:cs="Times New Roman"/>
+                      <w:lang w:val="en-US"/>
+                    </w:rPr>
+                    <m:t>n</m:t>
+                  </m:r>
+                </m:e>
+                <m:sub>
+                  <m:r>
+                    <w:rPr>
+                      <w:rFonts w:ascii="Cambria Math" w:hAnsi="Cambria Math" w:cs="Times New Roman"/>
+                      <w:lang w:val="en-US"/>
+                    </w:rPr>
+                    <m:t>i</m:t>
+                  </m:r>
+                </m:sub>
+              </m:sSub>
+            </m:den>
+          </m:f>
+          <m:r>
+            <w:rPr>
+              <w:rFonts w:ascii="Cambria Math" w:hAnsi="Cambria Math" w:cs="Times New Roman"/>
+              <w:lang w:val="en-US"/>
+            </w:rPr>
+            <m:t>+c</m:t>
+          </m:r>
+          <m:rad>
+            <m:radPr>
+              <m:degHide m:val="1"/>
+              <m:ctrlPr>
+                <w:rPr>
+                  <w:rFonts w:ascii="Cambria Math" w:hAnsi="Cambria Math" w:cs="Times New Roman"/>
+                  <w:i/>
+                  <w:lang w:val="en-US"/>
+                </w:rPr>
+              </m:ctrlPr>
+            </m:radPr>
+            <m:deg/>
+            <m:e>
+              <m:f>
+                <m:fPr>
+                  <m:ctrlPr>
+                    <w:rPr>
+                      <w:rFonts w:ascii="Cambria Math" w:hAnsi="Cambria Math" w:cs="Times New Roman"/>
+                      <w:i/>
+                      <w:lang w:val="en-US"/>
+                    </w:rPr>
+                  </m:ctrlPr>
+                </m:fPr>
+                <m:num>
+                  <m:func>
+                    <m:funcPr>
+                      <m:ctrlPr>
+                        <w:rPr>
+                          <w:rFonts w:ascii="Cambria Math" w:hAnsi="Cambria Math" w:cs="Times New Roman"/>
+                          <w:i/>
+                          <w:lang w:val="en-US"/>
+                        </w:rPr>
+                      </m:ctrlPr>
+                    </m:funcPr>
+                    <m:fName>
+                      <m:r>
+                        <m:rPr>
+                          <m:sty m:val="p"/>
+                        </m:rPr>
+                        <w:rPr>
+                          <w:rFonts w:ascii="Cambria Math" w:hAnsi="Cambria Math" w:cs="Times New Roman"/>
+                          <w:lang w:val="en-US"/>
+                        </w:rPr>
+                        <m:t>ln</m:t>
+                      </m:r>
+                    </m:fName>
+                    <m:e>
+                      <m:sSub>
+                        <m:sSubPr>
+                          <m:ctrlPr>
+                            <w:rPr>
+                              <w:rFonts w:ascii="Cambria Math" w:hAnsi="Cambria Math" w:cs="Times New Roman"/>
+                              <w:i/>
+                              <w:lang w:val="en-US"/>
+                            </w:rPr>
+                          </m:ctrlPr>
+                        </m:sSubPr>
+                        <m:e>
+                          <m:r>
+                            <w:rPr>
+                              <w:rFonts w:ascii="Cambria Math" w:hAnsi="Cambria Math" w:cs="Times New Roman"/>
+                              <w:lang w:val="en-US"/>
+                            </w:rPr>
+                            <m:t>N</m:t>
+                          </m:r>
+                        </m:e>
+                        <m:sub>
+                          <m:r>
+                            <w:rPr>
+                              <w:rFonts w:ascii="Cambria Math" w:hAnsi="Cambria Math" w:cs="Times New Roman"/>
+                              <w:lang w:val="en-US"/>
+                            </w:rPr>
+                            <m:t>i</m:t>
+                          </m:r>
+                        </m:sub>
+                      </m:sSub>
+                    </m:e>
+                  </m:func>
+                </m:num>
+                <m:den>
+                  <m:sSub>
+                    <m:sSubPr>
+                      <m:ctrlPr>
+                        <w:rPr>
+                          <w:rFonts w:ascii="Cambria Math" w:hAnsi="Cambria Math" w:cs="Times New Roman"/>
+                          <w:i/>
+                          <w:lang w:val="en-US"/>
+                        </w:rPr>
+                      </m:ctrlPr>
+                    </m:sSubPr>
+                    <m:e>
+                      <m:r>
+                        <w:rPr>
+                          <w:rFonts w:ascii="Cambria Math" w:hAnsi="Cambria Math" w:cs="Times New Roman"/>
+                          <w:lang w:val="en-US"/>
+                        </w:rPr>
+                        <m:t>n</m:t>
+                      </m:r>
+                    </m:e>
+                    <m:sub>
+                      <m:r>
+                        <w:rPr>
+                          <w:rFonts w:ascii="Cambria Math" w:hAnsi="Cambria Math" w:cs="Times New Roman"/>
+                          <w:lang w:val="en-US"/>
+                        </w:rPr>
+                        <m:t>i</m:t>
+                      </m:r>
+                    </m:sub>
+                  </m:sSub>
+                </m:den>
+              </m:f>
+            </m:e>
+          </m:rad>
+        </m:oMath>
+      </m:oMathPara>
+    </w:p>
+    <w:p>
+      <w:pPr>
+        <w:spacing w:after="0" w:line="240" w:lineRule="auto"/>
+        <w:ind w:left="357"/>
+        <w:rPr>
+          <w:rFonts w:ascii="Times New Roman" w:eastAsiaTheme="minorEastAsia" w:hAnsi="Times New Roman" w:cs="Times New Roman"/>
+          <w:lang w:val="en-US"/>
+        </w:rPr>
+      </w:pPr>
+      <w:r>
+        <w:rPr>
+          <w:rFonts w:ascii="Times New Roman" w:eastAsiaTheme="minorEastAsia" w:hAnsi="Times New Roman" w:cs="Times New Roman"/>
+          <w:lang w:val="en-US"/>
+        </w:rPr>
+        <w:t>Where,</w:t>
+      </w:r>
+    </w:p>
+    <w:p>
+      <w:pPr>
+        <w:pStyle w:val="ListParagraph"/>
+        <w:numPr>
+          <w:ilvl w:val="0"/>
+          <w:numId w:val="1"/>
+        </w:numPr>
+        <w:spacing w:after="0" w:line="240" w:lineRule="auto"/>
+        <w:jc w:val="both"/>
+        <w:rPr>
+          <w:rFonts w:ascii="Times New Roman" w:eastAsiaTheme="minorEastAsia" w:hAnsi="Times New Roman" w:cs="Times New Roman"/>
+          <w:vertAlign w:val="subscript"/>
+          <w:lang w:val="en-US"/>
+        </w:rPr>
+      </w:pPr>
+      <w:r>
+        <w:rPr>
+          <w:rFonts w:ascii="Times New Roman" w:eastAsiaTheme="minorEastAsia" w:hAnsi="Times New Roman" w:cs="Times New Roman"/>
+          <w:i/>
+          <w:iCs/>
+          <w:lang w:val="en-US"/>
+        </w:rPr>
+        <w:t>w</w:t>
+      </w:r>
+      <w:r>
+        <w:rPr>
+          <w:rFonts w:ascii="Times New Roman" w:eastAsiaTheme="minorEastAsia" w:hAnsi="Times New Roman" w:cs="Times New Roman"/>
+          <w:i/>
+          <w:iCs/>
+          <w:vertAlign w:val="subscript"/>
+          <w:lang w:val="en-US"/>
+        </w:rPr>
+        <w:t>i</w:t>
+      </w:r>
+      <w:r>
+        <w:rPr>
+          <w:rFonts w:ascii="Times New Roman" w:eastAsiaTheme="minorEastAsia" w:hAnsi="Times New Roman" w:cs="Times New Roman"/>
+          <w:lang w:val="en-US"/>
+        </w:rPr>
+        <w:t xml:space="preserve"> – number of wins for the node after the i</w:t>
+      </w:r>
+      <w:r>
+        <w:rPr>
+          <w:rFonts w:ascii="Times New Roman" w:eastAsiaTheme="minorEastAsia" w:hAnsi="Times New Roman" w:cs="Times New Roman"/>
+          <w:vertAlign w:val="superscript"/>
+          <w:lang w:val="en-US"/>
+        </w:rPr>
+        <w:t>th</w:t>
+      </w:r>
+      <w:r>
+        <w:rPr>
+          <w:rFonts w:ascii="Times New Roman" w:eastAsiaTheme="minorEastAsia" w:hAnsi="Times New Roman" w:cs="Times New Roman"/>
+          <w:lang w:val="en-US"/>
+        </w:rPr>
+        <w:t xml:space="preserve"> move</w:t>
+      </w:r>
+    </w:p>
+    <w:p>
+      <w:pPr>
+        <w:pStyle w:val="ListParagraph"/>
+        <w:numPr>
+          <w:ilvl w:val="0"/>
+          <w:numId w:val="1"/>
+        </w:numPr>
+        <w:spacing w:after="0" w:line="240" w:lineRule="auto"/>
+        <w:jc w:val="both"/>
+        <w:rPr>
+          <w:rFonts w:ascii="Times New Roman" w:eastAsiaTheme="minorEastAsia" w:hAnsi="Times New Roman" w:cs="Times New Roman"/>
+          <w:vertAlign w:val="subscript"/>
+          <w:lang w:val="en-US"/>
+        </w:rPr>
+      </w:pPr>
+      <w:r>
+        <w:rPr>
+          <w:rFonts w:ascii="Times New Roman" w:eastAsiaTheme="minorEastAsia" w:hAnsi="Times New Roman" w:cs="Times New Roman"/>
+          <w:i/>
+          <w:iCs/>
+          <w:lang w:val="en-US"/>
+        </w:rPr>
+        <w:t>n</w:t>
+      </w:r>
+      <w:r>
+        <w:rPr>
+          <w:rFonts w:ascii="Times New Roman" w:eastAsiaTheme="minorEastAsia" w:hAnsi="Times New Roman" w:cs="Times New Roman"/>
+          <w:i/>
+          <w:iCs/>
+          <w:vertAlign w:val="subscript"/>
+          <w:lang w:val="en-US"/>
+        </w:rPr>
+        <w:t>i</w:t>
+      </w:r>
+      <w:r>
+        <w:rPr>
+          <w:rFonts w:ascii="Times New Roman" w:eastAsiaTheme="minorEastAsia" w:hAnsi="Times New Roman" w:cs="Times New Roman"/>
+          <w:lang w:val="en-US"/>
+        </w:rPr>
+        <w:t xml:space="preserve"> – number of simulations for the node after the i</w:t>
+      </w:r>
+      <w:r>
+        <w:rPr>
+          <w:rFonts w:ascii="Times New Roman" w:eastAsiaTheme="minorEastAsia" w:hAnsi="Times New Roman" w:cs="Times New Roman"/>
+          <w:vertAlign w:val="superscript"/>
+          <w:lang w:val="en-US"/>
+        </w:rPr>
+        <w:t>th</w:t>
+      </w:r>
+      <w:r>
+        <w:rPr>
+          <w:rFonts w:ascii="Times New Roman" w:eastAsiaTheme="minorEastAsia" w:hAnsi="Times New Roman" w:cs="Times New Roman"/>
+          <w:lang w:val="en-US"/>
+        </w:rPr>
+        <w:t xml:space="preserve"> move</w:t>
+      </w:r>
+    </w:p>
+    <w:p>
+      <w:pPr>
+        <w:pStyle w:val="ListParagraph"/>
+        <w:numPr>
+          <w:ilvl w:val="0"/>
+          <w:numId w:val="1"/>
+        </w:numPr>
+        <w:spacing w:after="0" w:line="240" w:lineRule="auto"/>
+        <w:jc w:val="both"/>
+        <w:rPr>
+          <w:rFonts w:ascii="Times New Roman" w:eastAsiaTheme="minorEastAsia" w:hAnsi="Times New Roman" w:cs="Times New Roman"/>
+          <w:vertAlign w:val="subscript"/>
+          <w:lang w:val="en-US"/>
+        </w:rPr>
+      </w:pPr>
+      <w:r>
+        <w:rPr>
+          <w:rFonts w:ascii="Times New Roman" w:eastAsiaTheme="minorEastAsia" w:hAnsi="Times New Roman" w:cs="Times New Roman"/>
+          <w:i/>
+          <w:iCs/>
+          <w:lang w:val="en-US"/>
+        </w:rPr>
+        <w:lastRenderedPageBreak/>
+        <w:t>N</w:t>
+      </w:r>
+      <w:r>
+        <w:rPr>
+          <w:rFonts w:ascii="Times New Roman" w:eastAsiaTheme="minorEastAsia" w:hAnsi="Times New Roman" w:cs="Times New Roman"/>
+          <w:i/>
+          <w:iCs/>
+          <w:vertAlign w:val="subscript"/>
+          <w:lang w:val="en-US"/>
+        </w:rPr>
+        <w:t>i</w:t>
+      </w:r>
+      <w:r>
+        <w:rPr>
+          <w:rFonts w:ascii="Times New Roman" w:eastAsiaTheme="minorEastAsia" w:hAnsi="Times New Roman" w:cs="Times New Roman"/>
+          <w:lang w:val="en-US"/>
+        </w:rPr>
+        <w:t xml:space="preserve"> – total number of simulations after the i</w:t>
+      </w:r>
+      <w:r>
+        <w:rPr>
+          <w:rFonts w:ascii="Times New Roman" w:eastAsiaTheme="minorEastAsia" w:hAnsi="Times New Roman" w:cs="Times New Roman"/>
+          <w:vertAlign w:val="superscript"/>
+          <w:lang w:val="en-US"/>
+        </w:rPr>
+        <w:t>th</w:t>
+      </w:r>
+      <w:r>
+        <w:rPr>
+          <w:rFonts w:ascii="Times New Roman" w:eastAsiaTheme="minorEastAsia" w:hAnsi="Times New Roman" w:cs="Times New Roman"/>
+          <w:lang w:val="en-US"/>
+        </w:rPr>
+        <w:t xml:space="preserve"> move run by the parent node</w:t>
+      </w:r>
+    </w:p>
+    <w:p>
+      <w:pPr>
+        <w:pStyle w:val="ListParagraph"/>
+        <w:numPr>
+          <w:ilvl w:val="0"/>
+          <w:numId w:val="1"/>
+        </w:numPr>
+        <w:spacing w:after="0" w:line="240" w:lineRule="auto"/>
+        <w:jc w:val="both"/>
+        <w:rPr>
+          <w:rFonts w:ascii="Times New Roman" w:eastAsiaTheme="minorEastAsia" w:hAnsi="Times New Roman" w:cs="Times New Roman"/>
+          <w:vertAlign w:val="subscript"/>
+          <w:lang w:val="en-US"/>
+        </w:rPr>
+      </w:pPr>
+      <w:r>
+        <w:rPr>
+          <w:rFonts w:ascii="Times New Roman" w:eastAsiaTheme="minorEastAsia" w:hAnsi="Times New Roman" w:cs="Times New Roman"/>
+          <w:i/>
+          <w:iCs/>
+          <w:lang w:val="en-US"/>
+        </w:rPr>
+        <w:t>c</w:t>
+      </w:r>
+      <w:r>
+        <w:rPr>
+          <w:rFonts w:ascii="Times New Roman" w:eastAsiaTheme="minorEastAsia" w:hAnsi="Times New Roman" w:cs="Times New Roman"/>
+          <w:lang w:val="en-US"/>
+        </w:rPr>
+        <w:t xml:space="preserve"> – the exploration parameter, chosen as </w:t>
+      </w:r>
+      <m:oMath>
+        <m:rad>
+          <m:radPr>
+            <m:degHide m:val="1"/>
+            <m:ctrlPr>
+              <w:rPr>
+                <w:rFonts w:ascii="Cambria Math" w:eastAsiaTheme="minorEastAsia" w:hAnsi="Cambria Math" w:cs="Times New Roman"/>
+                <w:i/>
+                <w:lang w:val="en-US"/>
+              </w:rPr>
+            </m:ctrlPr>
+          </m:radPr>
+          <m:deg/>
+          <m:e>
+            <m:r>
+              <w:rPr>
+                <w:rFonts w:ascii="Cambria Math" w:eastAsiaTheme="minorEastAsia" w:hAnsi="Cambria Math" w:cs="Times New Roman"/>
+                <w:lang w:val="en-US"/>
+              </w:rPr>
+              <m:t>2</m:t>
+            </m:r>
+          </m:e>
+        </m:rad>
+      </m:oMath>
+      <w:r>
+        <w:rPr>
+          <w:rFonts w:ascii="Times New Roman" w:eastAsiaTheme="minorEastAsia" w:hAnsi="Times New Roman" w:cs="Times New Roman"/>
+          <w:lang w:val="en-US"/>
+        </w:rPr>
+        <w:t xml:space="preserve"> for the game</w:t>
+      </w:r>
+      <w:r>
+        <w:rPr>
+          <w:rFonts w:ascii="Times New Roman" w:eastAsiaTheme="minorEastAsia" w:hAnsi="Times New Roman" w:cs="Times New Roman"/>
+          <w:lang w:val="en-US"/>
+        </w:rPr>
+        <w:t>.</w:t>
+      </w:r>
+    </w:p>
+    <w:p>
+      <w:pPr>
+        <w:rPr>
+          <w:sz w:val="24"/>
+          <w:szCs w:val="24"/>
+        </w:rPr>
+      </w:pPr>
+    </w:p>
+    <w:p>
+      <w:pPr>
+        <w:rPr>
+          <w:sz w:val="24"/>
+          <w:szCs w:val="24"/>
+        </w:rPr>
+      </w:pPr>
+      <w:r>
+        <w:rPr>
+          <w:rFonts w:ascii="Times New Roman" w:hAnsi="Times New Roman" w:cs="Times New Roman"/>
+          <w:noProof/>
+          <w:lang w:val="en-US"/>
+        </w:rPr>
+        <w:drawing>
+          <wp:inline distT="0" distB="0" distL="0" distR="0" wp14:anchorId="19F72CA2" wp14:editId="26F1370E">
+            <wp:extent cx="4602480" cy="603228"/>
+            <wp:effectExtent l="0" t="0" r="0" b="6985"/>
+            <wp:docPr id="2" name="Picture 2"/>
+            <wp:cNvGraphicFramePr>
+              <a:graphicFrameLocks xmlns:a="http://schemas.openxmlformats.org/drawingml/2006/main" noChangeAspect="1"/>
+            </wp:cNvGraphicFramePr>
+            <a:graphic xmlns:a="http://schemas.openxmlformats.org/drawingml/2006/main">
+              <a:graphicData uri="http://schemas.openxmlformats.org/drawingml/2006/picture">
+                <pic:pic xmlns:pic="http://schemas.openxmlformats.org/drawingml/2006/picture">
+                  <pic:nvPicPr>
+                    <pic:cNvPr id="1" name=""/>
+                    <pic:cNvPicPr/>
+                  </pic:nvPicPr>
+                  <pic:blipFill>
+                    <a:blip r:embed="rId5"/>
+                    <a:stretch>
+                      <a:fillRect/>
+                    </a:stretch>
+                  </pic:blipFill>
+                  <pic:spPr>
+                    <a:xfrm>
+                      <a:off x="0" y="0"/>
+                      <a:ext cx="4905010" cy="642879"/>
+                    </a:xfrm>
+                    <a:prstGeom prst="rect">
+                      <a:avLst/>
+                    </a:prstGeom>
+                  </pic:spPr>
+                </pic:pic>
+              </a:graphicData>
+            </a:graphic>
+          </wp:inline>
+        </w:drawing>
+      </w:r>
+    </w:p>
+    <w:p>
+      <w:pPr>
+        <w:rPr>
+          <w:sz w:val="24"/>
+          <w:szCs w:val="24"/>
+        </w:rPr>
+      </w:pPr>
+      <w:r>
+        <w:rPr>
+          <w:sz w:val="24"/>
+          <w:szCs w:val="24"/>
+        </w:rPr>
+        <w:tab/>
+      </w:r>
+      <w:r>
+        <w:rPr>
+          <w:sz w:val="24"/>
+          <w:szCs w:val="24"/>
+        </w:rPr>
+        <w:tab/>
+      </w:r>
+      <w:r>
+        <w:rPr>
+          <w:sz w:val="24"/>
+          <w:szCs w:val="24"/>
+        </w:rPr>
+        <w:tab/>
+      </w:r>
+      <w:r>
+        <w:rPr>
+          <w:sz w:val="24"/>
+          <w:szCs w:val="24"/>
+        </w:rPr>
+        <w:tab/>
+        <w:t xml:space="preserve">Fig </w:t>
+      </w:r>
+      <w:r>
+        <w:rPr>
+          <w:sz w:val="24"/>
+          <w:szCs w:val="24"/>
+        </w:rPr>
+        <w:t>ggg</w:t>
+      </w:r>
+    </w:p>
+    <w:p>
+      <w:pPr>
+        <w:rPr>
+          <w:sz w:val="24"/>
+          <w:szCs w:val="24"/>
+        </w:rPr>
+      </w:pPr>
+      <w:r>
+        <w:rPr>
+          <w:sz w:val="24"/>
+          <w:szCs w:val="24"/>
+        </w:rPr>
+        <w:t>The MCTS planning methodology incrementally constructs a</w:t>
+      </w:r>
+      <w:r>
+        <w:rPr>
+          <w:sz w:val="24"/>
+          <w:szCs w:val="24"/>
+        </w:rPr>
+        <w:t>n</w:t>
+      </w:r>
+      <w:r>
+        <w:rPr>
+          <w:sz w:val="24"/>
+          <w:szCs w:val="24"/>
+        </w:rPr>
+        <w:t xml:space="preserve"> asymmetric search tree guided in most assuring direction which is estimated iteratively</w:t>
+      </w:r>
+      <w:r>
+        <w:rPr>
+          <w:sz w:val="24"/>
+          <w:szCs w:val="24"/>
+        </w:rPr>
+        <w:t xml:space="preserve"> and enhances its performance with an </w:t>
+      </w:r>
+      <w:r>
+        <w:rPr>
+          <w:sz w:val="24"/>
+          <w:szCs w:val="24"/>
+        </w:rPr>
+        <w:t>increas</w:t>
+      </w:r>
+      <w:r>
+        <w:rPr>
+          <w:sz w:val="24"/>
+          <w:szCs w:val="24"/>
+        </w:rPr>
+        <w:t>e in the</w:t>
+      </w:r>
+      <w:r>
+        <w:rPr>
+          <w:sz w:val="24"/>
+          <w:szCs w:val="24"/>
+        </w:rPr>
+        <w:t xml:space="preserve"> number of iterations</w:t>
+      </w:r>
+      <w:r>
+        <w:rPr>
+          <w:sz w:val="24"/>
+          <w:szCs w:val="24"/>
+        </w:rPr>
+        <w:t xml:space="preserve"> (4)</w:t>
+      </w:r>
+      <w:r>
+        <w:rPr>
+          <w:sz w:val="24"/>
+          <w:szCs w:val="24"/>
+        </w:rPr>
+        <w:t>. An MCTS iteration usually consists of four consecutive phases</w:t>
+      </w:r>
+      <w:r>
+        <w:rPr>
+          <w:sz w:val="24"/>
+          <w:szCs w:val="24"/>
+        </w:rPr>
+        <w:t xml:space="preserve">: </w:t>
+      </w:r>
+      <w:r>
+        <w:rPr>
+          <w:i/>
+          <w:iCs/>
+          <w:sz w:val="24"/>
+          <w:szCs w:val="24"/>
+        </w:rPr>
+        <w:t>(1)Selection</w:t>
+      </w:r>
+      <w:r>
+        <w:rPr>
+          <w:sz w:val="24"/>
+          <w:szCs w:val="24"/>
+        </w:rPr>
+        <w:t xml:space="preserve"> where the tree choses the node with largest UCT value, in other words the node which possess the best chance of winning out of all, </w:t>
+      </w:r>
+      <w:r>
+        <w:rPr>
+          <w:i/>
+          <w:iCs/>
+          <w:sz w:val="24"/>
+          <w:szCs w:val="24"/>
+        </w:rPr>
+        <w:t>(2)Expansion</w:t>
+      </w:r>
+      <w:r>
+        <w:rPr>
+          <w:sz w:val="24"/>
+          <w:szCs w:val="24"/>
+        </w:rPr>
+        <w:t xml:space="preserve"> into new child nodes of the tree after randomly choosing the node, </w:t>
+      </w:r>
+      <w:r>
+        <w:rPr>
+          <w:i/>
+          <w:iCs/>
+          <w:sz w:val="24"/>
+          <w:szCs w:val="24"/>
+        </w:rPr>
+        <w:t>(3)Rollout</w:t>
+      </w:r>
+      <w:r>
+        <w:rPr>
+          <w:sz w:val="24"/>
+          <w:szCs w:val="24"/>
+        </w:rPr>
+        <w:t xml:space="preserve"> where simulations are conducted on the expanded nodes to review the status of the game  - win, loss or tie</w:t>
+      </w:r>
+      <w:r>
+        <w:rPr>
+          <w:sz w:val="24"/>
+          <w:szCs w:val="24"/>
+        </w:rPr>
+        <w:t xml:space="preserve">, </w:t>
+      </w:r>
+      <w:r>
+        <w:rPr>
+          <w:i/>
+          <w:iCs/>
+          <w:sz w:val="24"/>
+          <w:szCs w:val="24"/>
+        </w:rPr>
+        <w:t>(4)Backpropagation</w:t>
+      </w:r>
+      <w:r>
+        <w:rPr>
+          <w:sz w:val="24"/>
+          <w:szCs w:val="24"/>
+        </w:rPr>
+        <w:t xml:space="preserve"> updates the results obtained in the rollout step along the chosen path like number of wins for the selected node, total number of simulations conducted on the selected node and parent node.</w:t>
+      </w:r>
+      <w:r>
+        <w:rPr>
+          <w:sz w:val="24"/>
+          <w:szCs w:val="24"/>
+        </w:rPr>
+        <w:t xml:space="preserve"> Fig XXX depicts a working example of Connect-Four game by following the steps mentioned</w:t>
+      </w:r>
+      <w:r>
+        <w:rPr>
+          <w:sz w:val="24"/>
+          <w:szCs w:val="24"/>
+        </w:rPr>
+        <w:t xml:space="preserve"> for</w:t>
+      </w:r>
+      <w:r>
+        <w:rPr>
+          <w:sz w:val="24"/>
+          <w:szCs w:val="24"/>
+        </w:rPr>
+        <w:t xml:space="preserve"> </w:t>
+      </w:r>
+      <w:r>
+        <w:rPr>
+          <w:sz w:val="24"/>
+          <w:szCs w:val="24"/>
+        </w:rPr>
+        <w:t>the MCTS iteration</w:t>
+      </w:r>
+      <w:r>
+        <w:rPr>
+          <w:sz w:val="24"/>
+          <w:szCs w:val="24"/>
+        </w:rPr>
+        <w:t xml:space="preserve"> which is followed by the pseudocode of the above mentioned MCTS steps</w:t>
+      </w:r>
+      <w:r>
+        <w:rPr>
+          <w:sz w:val="24"/>
+          <w:szCs w:val="24"/>
+        </w:rPr>
+        <w:t xml:space="preserve"> (fig hhh)</w:t>
+      </w:r>
+      <w:r>
+        <w:rPr>
+          <w:sz w:val="24"/>
+          <w:szCs w:val="24"/>
+        </w:rPr>
+        <w:t>.</w:t>
+      </w:r>
+    </w:p>
+    <w:p>
+      <w:pPr>
+        <w:rPr>
+          <w:sz w:val="24"/>
+          <w:szCs w:val="24"/>
+        </w:rPr>
+      </w:pPr>
+      <w:r>
+        <w:rPr>
+          <w:rFonts w:ascii="Times New Roman" w:hAnsi="Times New Roman" w:cs="Times New Roman"/>
+          <w:noProof/>
+          <w:lang w:val="en-US"/>
+        </w:rPr>
+        <w:drawing>
+          <wp:inline distT="0" distB="0" distL="0" distR="0" wp14:anchorId="3A7FE970" wp14:editId="03B831BF">
+            <wp:extent cx="4152900" cy="1470742"/>
+            <wp:effectExtent l="0" t="0" r="0" b="0"/>
+            <wp:docPr id="4" name="Picture 4"/>
+            <wp:cNvGraphicFramePr>
+              <a:graphicFrameLocks xmlns:a="http://schemas.openxmlformats.org/drawingml/2006/main" noChangeAspect="1"/>
+            </wp:cNvGraphicFramePr>
+            <a:graphic xmlns:a="http://schemas.openxmlformats.org/drawingml/2006/main">
+              <a:graphicData uri="http://schemas.openxmlformats.org/drawingml/2006/picture">
+                <pic:pic xmlns:pic="http://schemas.openxmlformats.org/drawingml/2006/picture">
+                  <pic:nvPicPr>
+                    <pic:cNvPr id="0" name="Picture 2"/>
+                    <pic:cNvPicPr>
+                      <a:picLocks noChangeAspect="1" noChangeArrowheads="1"/>
+                    </pic:cNvPicPr>
+                  </pic:nvPicPr>
+                  <pic:blipFill>
+                    <a:blip r:embed="rId6" cstate="print">
+                      <a:extLst>
+                        <a:ext uri="{28A0092B-C50C-407E-A947-70E740481C1C}">
+                          <a14:useLocalDpi xmlns:a14="http://schemas.microsoft.com/office/drawing/2010/main" val="0"/>
+                        </a:ext>
+                      </a:extLst>
+                    </a:blip>
+                    <a:srcRect/>
+                    <a:stretch>
+                      <a:fillRect/>
+                    </a:stretch>
+                  </pic:blipFill>
+                  <pic:spPr bwMode="auto">
+                    <a:xfrm>
+                      <a:off x="0" y="0"/>
+                      <a:ext cx="4209799" cy="1490893"/>
+                    </a:xfrm>
+                    <a:prstGeom prst="rect">
+                      <a:avLst/>
+                    </a:prstGeom>
+                    <a:noFill/>
+                    <a:ln>
+                      <a:noFill/>
+                    </a:ln>
+                  </pic:spPr>
+                </pic:pic>
+              </a:graphicData>
+            </a:graphic>
+          </wp:inline>
+        </w:drawing>
+      </w:r>
+    </w:p>
+    <w:p>
+      <w:pPr>
+        <w:rPr>
+          <w:sz w:val="24"/>
+          <w:szCs w:val="24"/>
+        </w:rPr>
+      </w:pPr>
+      <w:r>
+        <w:rPr>
+          <w:sz w:val="24"/>
+          <w:szCs w:val="24"/>
+        </w:rPr>
+        <w:tab/>
+      </w:r>
+      <w:r>
+        <w:rPr>
+          <w:sz w:val="24"/>
+          <w:szCs w:val="24"/>
+        </w:rPr>
+        <w:tab/>
+      </w:r>
+      <w:r>
+        <w:rPr>
+          <w:sz w:val="24"/>
+          <w:szCs w:val="24"/>
+        </w:rPr>
+        <w:tab/>
+        <w:t>F</w:t>
+      </w:r>
+      <w:r>
+        <w:rPr>
+          <w:sz w:val="24"/>
+          <w:szCs w:val="24"/>
+        </w:rPr>
+        <w:t xml:space="preserve">ig </w:t>
+      </w:r>
+      <w:r>
+        <w:rPr>
+          <w:sz w:val="24"/>
+          <w:szCs w:val="24"/>
+        </w:rPr>
+        <w:t>XXX</w:t>
+      </w:r>
+    </w:p>
+    <w:p>
+      <w:pPr>
+        <w:rPr>
+          <w:sz w:val="24"/>
+          <w:szCs w:val="24"/>
+        </w:rPr>
+      </w:pPr>
+      <w:r>
+        <w:rPr>
+          <w:rFonts w:ascii="Times New Roman" w:hAnsi="Times New Roman" w:cs="Times New Roman"/>
+          <w:noProof/>
+          <w:lang w:val="en-US"/>
+        </w:rPr>
+        <w:drawing>
+          <wp:inline distT="0" distB="0" distL="0" distR="0" wp14:anchorId="23CD10C3" wp14:editId="15750493">
+            <wp:extent cx="3710940" cy="2139979"/>
+            <wp:effectExtent l="0" t="0" r="3810" b="0"/>
+            <wp:docPr id="1" name="Picture 1"/>
+            <wp:cNvGraphicFramePr>
+              <a:graphicFrameLocks xmlns:a="http://schemas.openxmlformats.org/drawingml/2006/main" noChangeAspect="1"/>
+            </wp:cNvGraphicFramePr>
+            <a:graphic xmlns:a="http://schemas.openxmlformats.org/drawingml/2006/main">
+              <a:graphicData uri="http://schemas.openxmlformats.org/drawingml/2006/picture">
+                <pic:pic xmlns:pic="http://schemas.openxmlformats.org/drawingml/2006/picture">
+                  <pic:nvPicPr>
+                    <pic:cNvPr id="1" name=""/>
+                    <pic:cNvPicPr/>
+                  </pic:nvPicPr>
+                  <pic:blipFill>
+                    <a:blip r:embed="rId7"/>
+                    <a:stretch>
+                      <a:fillRect/>
+                    </a:stretch>
+                  </pic:blipFill>
+                  <pic:spPr>
+                    <a:xfrm>
+                      <a:off x="0" y="0"/>
+                      <a:ext cx="3737450" cy="2155266"/>
+                    </a:xfrm>
+                    <a:prstGeom prst="rect">
+                      <a:avLst/>
+                    </a:prstGeom>
+                  </pic:spPr>
+                </pic:pic>
+              </a:graphicData>
+            </a:graphic>
+          </wp:inline>
+        </w:drawing>
+      </w:r>
+    </w:p>
+    <w:p>
+      <w:pPr>
+        <w:rPr>
+          <w:sz w:val="24"/>
+          <w:szCs w:val="24"/>
+        </w:rPr>
+      </w:pPr>
+      <w:r>
+        <w:rPr>
+          <w:sz w:val="24"/>
+          <w:szCs w:val="24"/>
+        </w:rPr>
+        <w:tab/>
+      </w:r>
+      <w:r>
+        <w:rPr>
+          <w:sz w:val="24"/>
+          <w:szCs w:val="24"/>
+        </w:rPr>
+        <w:tab/>
+      </w:r>
+      <w:r>
+        <w:rPr>
+          <w:sz w:val="24"/>
+          <w:szCs w:val="24"/>
+        </w:rPr>
+        <w:tab/>
+      </w:r>
+      <w:r>
+        <w:rPr>
+          <w:sz w:val="24"/>
+          <w:szCs w:val="24"/>
+        </w:rPr>
+        <w:tab/>
+        <w:t>Fig hhh</w:t>
+      </w:r>
+    </w:p>
+    <w:p>
+      <w:pPr>
+        <w:rPr>
+          <w:sz w:val="24"/>
+          <w:szCs w:val="24"/>
+        </w:rPr>
+      </w:pPr>
+    </w:p>
+    <w:p>
+      <w:pPr>
+        <w:rPr>
+          <w:b/>
+          <w:bCs/>
+          <w:sz w:val="24"/>
+          <w:szCs w:val="24"/>
+        </w:rPr>
+      </w:pPr>
+      <w:r>
+        <w:rPr>
+          <w:b/>
+          <w:bCs/>
+          <w:sz w:val="24"/>
+          <w:szCs w:val="24"/>
+        </w:rPr>
+        <w:lastRenderedPageBreak/>
         <w:t>REFERENCES</w:t>
       </w:r>
     </w:p>
@@ -1154,34 +2544,86 @@
     <w:p>
       <w:pPr>
         <w:rPr>
-          <w:sz w:val="24"/>
-          <w:szCs w:val="24"/>
-          <w:lang w:val="en-US"/>
+          <w:color w:val="0000FF"/>
+          <w:u w:val="single"/>
         </w:rPr>
       </w:pPr>
       <w:r>
         <w:t xml:space="preserve">3 - </w:t>
       </w:r>
-      <w:hyperlink r:id="rId4" w:history="1">
+      <w:hyperlink r:id="rId8" w:history="1">
         <w:r>
           <w:rPr>
             <w:rStyle w:val="Hyperlink"/>
           </w:rPr>
-          <w:t>https://0xada</w:t>
-        </w:r>
-        <w:r>
-          <w:rPr>
-            <w:rStyle w:val="Hyperlink"/>
-          </w:rPr>
-          <w:t>d</w:t>
-        </w:r>
-        <w:r>
-          <w:rPr>
-            <w:rStyle w:val="Hyperlink"/>
-          </w:rPr>
-          <w:t>a.pub/2003/12/15/connect-four-playing-ai-agent/</w:t>
+          <w:t>https://0xadada.pub/2003/12/15/connect-four-playing-ai-agent/</w:t>
         </w:r>
       </w:hyperlink>
+    </w:p>
+    <w:p>
+      <w:pPr>
+        <w:rPr>
+          <w:color w:val="0000FF"/>
+          <w:u w:val="single"/>
+        </w:rPr>
+      </w:pPr>
+      <w:r>
+        <w:t>4</w:t>
+      </w:r>
+      <w:r>
+        <w:t xml:space="preserve"> </w:t>
+      </w:r>
+      <w:r>
+        <w:t>–</w:t>
+      </w:r>
+      <w:r>
+        <w:t xml:space="preserve"> </w:t>
+      </w:r>
+      <w:r>
+        <w:t>On</w:t>
+      </w:r>
+      <w:r>
+        <w:t xml:space="preserve"> </w:t>
+      </w:r>
+      <w:r>
+        <w:t>Monte</w:t>
+      </w:r>
+      <w:r>
+        <w:t xml:space="preserve"> </w:t>
+      </w:r>
+      <w:r>
+        <w:t>Carlo</w:t>
+      </w:r>
+      <w:r>
+        <w:t xml:space="preserve"> </w:t>
+      </w:r>
+      <w:r>
+        <w:t>Tree</w:t>
+      </w:r>
+      <w:r>
+        <w:t xml:space="preserve"> </w:t>
+      </w:r>
+      <w:r>
+        <w:t>Search</w:t>
+      </w:r>
+      <w:r>
+        <w:t xml:space="preserve"> </w:t>
+      </w:r>
+      <w:r>
+        <w:t>and</w:t>
+      </w:r>
+      <w:r>
+        <w:t xml:space="preserve"> </w:t>
+      </w:r>
+      <w:r>
+        <w:t>Reinforcement</w:t>
+      </w:r>
+      <w:r>
+        <w:t xml:space="preserve"> </w:t>
+      </w:r>
+      <w:r>
+        <w:t>Learning</w:t>
+      </w:r>
     </w:p>
     <w:p>
       <w:pPr>
@@ -1199,6 +2641,127 @@
     </w:sectPr>
   </w:body>
 </w:document>
+</file>
+
+<file path=word/numbering.xml><?xml version="1.0" encoding="utf-8"?>
+<w:numbering xmlns:wpc="http://schemas.microsoft.com/office/word/2010/wordprocessingCanvas" xmlns:cx="http://schemas.microsoft.com/office/drawing/2014/chartex" xmlns:cx1="http://schemas.microsoft.com/office/drawing/2015/9/8/chartex" xmlns:cx2="http://schemas.microsoft.com/office/drawing/2015/10/21/chartex" xmlns:cx3="http://schemas.microsoft.com/office/drawing/2016/5/9/chartex" xmlns:cx4="http://schemas.microsoft.com/office/drawing/2016/5/10/chartex" xmlns:cx5="http://schemas.microsoft.com/office/drawing/2016/5/11/chartex" xmlns:cx6="http://schemas.microsoft.com/office/drawing/2016/5/12/chartex" xmlns:cx7="http://schemas.microsoft.com/office/drawing/2016/5/13/chartex" xmlns:cx8="http://schemas.microsoft.com/office/drawing/2016/5/14/chartex" xmlns:mc="http://schemas.openxmlformats.org/markup-compatibility/2006" xmlns:aink="http://schemas.microsoft.com/office/drawing/2016/ink" xmlns:am3d="http://schemas.microsoft.com/office/drawing/2017/model3d" xmlns:o="urn:schemas-microsoft-com:office:office" xmlns:r="http://schemas.openxmlformats.org/officeDocument/2006/relationships" xmlns:m="http://schemas.openxmlformats.org/officeDocument/2006/math" xmlns:v="urn:schemas-microsoft-com:vml" xmlns:wp14="http://schemas.microsoft.com/office/word/2010/wordprocessingDrawing" xmlns:wp="http://schemas.openxmlformats.org/drawingml/2006/wordprocessingDrawing" xmlns:w10="urn:schemas-microsoft-com:office:word" xmlns:w="http://schemas.openxmlformats.org/wordprocessingml/2006/main" xmlns:w14="http://schemas.microsoft.com/office/word/2010/wordml" xmlns:w15="http://schemas.microsoft.com/office/word/2012/wordml" xmlns:w16cid="http://schemas.microsoft.com/office/word/2016/wordml/cid" xmlns:w16se="http://schemas.microsoft.com/office/word/2015/wordml/symex" xmlns:wpg="http://schemas.microsoft.com/office/word/2010/wordprocessingGroup" xmlns:wpi="http://schemas.microsoft.com/office/word/2010/wordprocessingInk" xmlns:wne="http://schemas.microsoft.com/office/word/2006/wordml" xmlns:wps="http://schemas.microsoft.com/office/word/2010/wordprocessingShape" mc:Ignorable="w14 w15 w16se w16cid wp14">
+  <w:abstractNum w:abstractNumId="0" w15:restartNumberingAfterBreak="0">
+    <w:nsid w:val="29991B05"/>
+    <w:multiLevelType w:val="hybridMultilevel"/>
+    <w:tmpl w:val="7A962AD0"/>
+    <w:lvl w:ilvl="0" w:tplc="40090001">
+      <w:start w:val="1"/>
+      <w:numFmt w:val="bullet"/>
+      <w:lvlText w:val=""/>
+      <w:lvlJc w:val="left"/>
+      <w:pPr>
+        <w:ind w:left="1077" w:hanging="360"/>
+      </w:pPr>
+      <w:rPr>
+        <w:rFonts w:ascii="Symbol" w:hAnsi="Symbol" w:hint="default"/>
+      </w:rPr>
+    </w:lvl>
+    <w:lvl w:ilvl="1" w:tplc="40090003" w:tentative="1">
+      <w:start w:val="1"/>
+      <w:numFmt w:val="bullet"/>
+      <w:lvlText w:val="o"/>
+      <w:lvlJc w:val="left"/>
+      <w:pPr>
+        <w:ind w:left="1797" w:hanging="360"/>
+      </w:pPr>
+      <w:rPr>
+        <w:rFonts w:ascii="Courier New" w:hAnsi="Courier New" w:cs="Courier New" w:hint="default"/>
+      </w:rPr>
+    </w:lvl>
+    <w:lvl w:ilvl="2" w:tplc="40090005" w:tentative="1">
+      <w:start w:val="1"/>
+      <w:numFmt w:val="bullet"/>
+      <w:lvlText w:val=""/>
+      <w:lvlJc w:val="left"/>
+      <w:pPr>
+        <w:ind w:left="2517" w:hanging="360"/>
+      </w:pPr>
+      <w:rPr>
+        <w:rFonts w:ascii="Wingdings" w:hAnsi="Wingdings" w:hint="default"/>
+      </w:rPr>
+    </w:lvl>
+    <w:lvl w:ilvl="3" w:tplc="40090001" w:tentative="1">
+      <w:start w:val="1"/>
+      <w:numFmt w:val="bullet"/>
+      <w:lvlText w:val=""/>
+      <w:lvlJc w:val="left"/>
+      <w:pPr>
+        <w:ind w:left="3237" w:hanging="360"/>
+      </w:pPr>
+      <w:rPr>
+        <w:rFonts w:ascii="Symbol" w:hAnsi="Symbol" w:hint="default"/>
+      </w:rPr>
+    </w:lvl>
+    <w:lvl w:ilvl="4" w:tplc="40090003" w:tentative="1">
+      <w:start w:val="1"/>
+      <w:numFmt w:val="bullet"/>
+      <w:lvlText w:val="o"/>
+      <w:lvlJc w:val="left"/>
+      <w:pPr>
+        <w:ind w:left="3957" w:hanging="360"/>
+      </w:pPr>
+      <w:rPr>
+        <w:rFonts w:ascii="Courier New" w:hAnsi="Courier New" w:cs="Courier New" w:hint="default"/>
+      </w:rPr>
+    </w:lvl>
+    <w:lvl w:ilvl="5" w:tplc="40090005" w:tentative="1">
+      <w:start w:val="1"/>
+      <w:numFmt w:val="bullet"/>
+      <w:lvlText w:val=""/>
+      <w:lvlJc w:val="left"/>
+      <w:pPr>
+        <w:ind w:left="4677" w:hanging="360"/>
+      </w:pPr>
+      <w:rPr>
+        <w:rFonts w:ascii="Wingdings" w:hAnsi="Wingdings" w:hint="default"/>
+      </w:rPr>
+    </w:lvl>
+    <w:lvl w:ilvl="6" w:tplc="40090001" w:tentative="1">
+      <w:start w:val="1"/>
+      <w:numFmt w:val="bullet"/>
+      <w:lvlText w:val=""/>
+      <w:lvlJc w:val="left"/>
+      <w:pPr>
+        <w:ind w:left="5397" w:hanging="360"/>
+      </w:pPr>
+      <w:rPr>
+        <w:rFonts w:ascii="Symbol" w:hAnsi="Symbol" w:hint="default"/>
+      </w:rPr>
+    </w:lvl>
+    <w:lvl w:ilvl="7" w:tplc="40090003" w:tentative="1">
+      <w:start w:val="1"/>
+      <w:numFmt w:val="bullet"/>
+      <w:lvlText w:val="o"/>
+      <w:lvlJc w:val="left"/>
+      <w:pPr>
+        <w:ind w:left="6117" w:hanging="360"/>
+      </w:pPr>
+      <w:rPr>
+        <w:rFonts w:ascii="Courier New" w:hAnsi="Courier New" w:cs="Courier New" w:hint="default"/>
+      </w:rPr>
+    </w:lvl>
+    <w:lvl w:ilvl="8" w:tplc="40090005" w:tentative="1">
+      <w:start w:val="1"/>
+      <w:numFmt w:val="bullet"/>
+      <w:lvlText w:val=""/>
+      <w:lvlJc w:val="left"/>
+      <w:pPr>
+        <w:ind w:left="6837" w:hanging="360"/>
+      </w:pPr>
+      <w:rPr>
+        <w:rFonts w:ascii="Wingdings" w:hAnsi="Wingdings" w:hint="default"/>
+      </w:rPr>
+    </w:lvl>
+  </w:abstractNum>
+  <w:num w:numId="1">
+    <w:abstractNumId w:val="0"/>
+  </w:num>
+</w:numbering>
 </file>
 
 <file path=word/styles.xml><?xml version="1.0" encoding="utf-8"?>
@@ -1698,6 +3261,40 @@
       </w:tblBorders>
     </w:tblPr>
   </w:style>
+  <w:style w:type="paragraph" w:customStyle="1" w:styleId="heading1">
+    <w:name w:val="heading1"/>
+    <w:basedOn w:val="Normal"/>
+    <w:next w:val="p1a"/>
+    <w:rsid w:val="005C7F4F"/>
+    <w:pPr>
+      <w:keepNext/>
+      <w:keepLines/>
+      <w:tabs>
+        <w:tab w:val="left" w:pos="454"/>
+      </w:tabs>
+      <w:suppressAutoHyphens/>
+      <w:spacing w:before="520" w:after="280" w:line="240" w:lineRule="auto"/>
+      <w:jc w:val="both"/>
+    </w:pPr>
+    <w:rPr>
+      <w:rFonts w:ascii="Times" w:eastAsia="PMingLiU" w:hAnsi="Times" w:cs="Times New Roman"/>
+      <w:b/>
+      <w:sz w:val="24"/>
+      <w:szCs w:val="20"/>
+      <w:lang w:val="en-US" w:eastAsia="de-DE"/>
+    </w:rPr>
+  </w:style>
+  <w:style w:type="paragraph" w:styleId="ListParagraph">
+    <w:name w:val="List Paragraph"/>
+    <w:basedOn w:val="Normal"/>
+    <w:uiPriority w:val="34"/>
+    <w:qFormat/>
+    <w:rsid w:val="00AB3A0E"/>
+    <w:pPr>
+      <w:ind w:left="720"/>
+      <w:contextualSpacing/>
+    </w:pPr>
+  </w:style>
 </w:styles>
 </file>
 

</xml_diff>